<commit_message>
diegocardoso, classe filmes e series init
</commit_message>
<xml_diff>
--- a/projetosJava/projeto-final-grupo04/documento.docx
+++ b/projetosJava/projeto-final-grupo04/documento.docx
@@ -13,319 +13,23 @@
       <w:r>
         <w:rPr>
           <w:rFonts w:ascii="Ubuntu" w:hAnsi="Ubuntu"/>
+          <w:noProof/>
           <w:sz w:val="28"/>
           <w:szCs w:val="28"/>
         </w:rPr>
-        <w:t xml:space="preserve">Projeto final Grupo 4 </w:t>
-      </w:r>
-    </w:p>
-    <w:p>
-      <w:pPr>
-        <w:rPr>
-          <w:b/>
-          <w:bCs/>
-        </w:rPr>
-      </w:pPr>
-      <w:r>
-        <w:rPr>
-          <w:b/>
-          <w:bCs/>
-        </w:rPr>
-        <w:t xml:space="preserve">Projeto: </w:t>
-      </w:r>
-      <w:r>
-        <w:rPr>
-          <w:b/>
-          <w:bCs/>
-        </w:rPr>
-        <w:t>JAVAFLIX</w:t>
-      </w:r>
-    </w:p>
-    <w:p>
-      <w:pPr>
-        <w:rPr>
-          <w:b/>
-          <w:bCs/>
-        </w:rPr>
-      </w:pPr>
-      <w:r>
-        <w:rPr>
-          <w:b/>
-          <w:bCs/>
-        </w:rPr>
-        <w:t xml:space="preserve">Tipo: </w:t>
-      </w:r>
-      <w:r>
-        <w:rPr>
-          <w:b/>
-          <w:bCs/>
-        </w:rPr>
-        <w:t>Filmes, S</w:t>
-      </w:r>
-      <w:r>
-        <w:rPr>
-          <w:b/>
-          <w:bCs/>
-        </w:rPr>
-        <w:t>é</w:t>
-      </w:r>
-      <w:r>
-        <w:rPr>
-          <w:b/>
-          <w:bCs/>
-        </w:rPr>
-        <w:t>ries</w:t>
-      </w:r>
-      <w:r>
-        <w:rPr>
-          <w:b/>
-          <w:bCs/>
-        </w:rPr>
-        <w:t>.</w:t>
-      </w:r>
-    </w:p>
-    <w:p>
-      <w:pPr>
-        <w:rPr>
-          <w:b/>
-          <w:bCs/>
-        </w:rPr>
-      </w:pPr>
-    </w:p>
-    <w:p>
-      <w:pPr>
-        <w:rPr>
-          <w:b/>
-          <w:bCs/>
-        </w:rPr>
-      </w:pPr>
-      <w:r>
-        <w:rPr>
-          <w:b/>
-          <w:bCs/>
-        </w:rPr>
-        <w:t>Pacotes</w:t>
-      </w:r>
-    </w:p>
-    <w:p>
-      <w:pPr>
-        <w:pStyle w:val="PargrafodaLista"/>
-        <w:numPr>
-          <w:ilvl w:val="0"/>
-          <w:numId w:val="1"/>
-        </w:numPr>
-        <w:rPr>
-          <w:b/>
-          <w:bCs/>
-        </w:rPr>
-      </w:pPr>
-      <w:r>
-        <w:rPr>
-          <w:b/>
-          <w:bCs/>
-        </w:rPr>
-        <w:t>Models</w:t>
-      </w:r>
-    </w:p>
-    <w:p>
-      <w:pPr>
-        <w:pStyle w:val="PargrafodaLista"/>
-      </w:pPr>
-      <w:r>
-        <w:t>Classe modelos</w:t>
-      </w:r>
-      <w:r>
-        <w:t xml:space="preserve">, </w:t>
-      </w:r>
-      <w:proofErr w:type="spellStart"/>
-      <w:r>
-        <w:t>template</w:t>
-      </w:r>
-      <w:proofErr w:type="spellEnd"/>
-      <w:r>
-        <w:t xml:space="preserve"> pra instancia.</w:t>
-      </w:r>
-    </w:p>
-    <w:p>
-      <w:pPr>
-        <w:pStyle w:val="PargrafodaLista"/>
-      </w:pPr>
-    </w:p>
-    <w:p>
-      <w:pPr>
-        <w:pStyle w:val="PargrafodaLista"/>
-        <w:numPr>
-          <w:ilvl w:val="0"/>
-          <w:numId w:val="1"/>
-        </w:numPr>
-        <w:rPr>
-          <w:b/>
-          <w:bCs/>
-        </w:rPr>
-      </w:pPr>
-      <w:proofErr w:type="spellStart"/>
-      <w:r>
-        <w:rPr>
-          <w:b/>
-          <w:bCs/>
-        </w:rPr>
-        <w:t>Repositories</w:t>
-      </w:r>
-      <w:proofErr w:type="spellEnd"/>
-    </w:p>
-    <w:p>
-      <w:pPr>
-        <w:pStyle w:val="PargrafodaLista"/>
-      </w:pPr>
-      <w:proofErr w:type="spellStart"/>
-      <w:r>
-        <w:t>Intefaces</w:t>
-      </w:r>
-      <w:proofErr w:type="spellEnd"/>
-      <w:r>
-        <w:t xml:space="preserve"> que </w:t>
-      </w:r>
-      <w:proofErr w:type="spellStart"/>
-      <w:r>
-        <w:t>extende</w:t>
-      </w:r>
-      <w:proofErr w:type="spellEnd"/>
-      <w:r>
-        <w:t xml:space="preserve"> de </w:t>
-      </w:r>
-      <w:proofErr w:type="spellStart"/>
-      <w:r>
-        <w:t>JPARepositories</w:t>
-      </w:r>
-      <w:proofErr w:type="spellEnd"/>
-      <w:r>
-        <w:t xml:space="preserve"> para Persistência de Dados.</w:t>
-      </w:r>
-    </w:p>
-    <w:p>
-      <w:pPr>
-        <w:pStyle w:val="PargrafodaLista"/>
-      </w:pPr>
-    </w:p>
-    <w:p>
-      <w:pPr>
-        <w:pStyle w:val="PargrafodaLista"/>
-        <w:numPr>
-          <w:ilvl w:val="0"/>
-          <w:numId w:val="1"/>
-        </w:numPr>
-        <w:rPr>
-          <w:b/>
-          <w:bCs/>
-        </w:rPr>
-      </w:pPr>
-      <w:r>
-        <w:rPr>
-          <w:b/>
-          <w:bCs/>
-        </w:rPr>
-        <w:t>Services</w:t>
-      </w:r>
-    </w:p>
-    <w:p>
-      <w:pPr>
-        <w:pStyle w:val="PargrafodaLista"/>
-      </w:pPr>
-      <w:r>
-        <w:t>Classes onde vão ter as regras de negócio</w:t>
-      </w:r>
-    </w:p>
-    <w:p>
-      <w:pPr>
-        <w:pStyle w:val="PargrafodaLista"/>
-      </w:pPr>
-    </w:p>
-    <w:p>
-      <w:pPr>
-        <w:pStyle w:val="PargrafodaLista"/>
-        <w:numPr>
-          <w:ilvl w:val="0"/>
-          <w:numId w:val="1"/>
-        </w:numPr>
-        <w:rPr>
-          <w:b/>
-          <w:bCs/>
-        </w:rPr>
-      </w:pPr>
-      <w:proofErr w:type="spellStart"/>
-      <w:r>
-        <w:rPr>
-          <w:b/>
-          <w:bCs/>
-        </w:rPr>
-        <w:t>Controllers</w:t>
-      </w:r>
-      <w:proofErr w:type="spellEnd"/>
-    </w:p>
-    <w:p>
-      <w:pPr>
-        <w:pStyle w:val="PargrafodaLista"/>
-      </w:pPr>
-      <w:r>
-        <w:t xml:space="preserve">Classe controladoras, que fazem requisições por meio de </w:t>
-      </w:r>
-      <w:proofErr w:type="spellStart"/>
-      <w:r>
-        <w:t>endpoints</w:t>
-      </w:r>
-      <w:proofErr w:type="spellEnd"/>
-      <w:r>
-        <w:t>.</w:t>
-      </w:r>
-    </w:p>
-    <w:p>
-      <w:pPr>
-        <w:pStyle w:val="PargrafodaLista"/>
-      </w:pPr>
-    </w:p>
-    <w:p>
-      <w:pPr>
-        <w:pStyle w:val="PargrafodaLista"/>
-      </w:pPr>
-    </w:p>
-    <w:p>
-      <w:pPr>
-        <w:pStyle w:val="PargrafodaLista"/>
-      </w:pPr>
-    </w:p>
-    <w:p>
-      <w:pPr>
-        <w:pStyle w:val="PargrafodaLista"/>
-        <w:numPr>
-          <w:ilvl w:val="0"/>
-          <w:numId w:val="2"/>
-        </w:numPr>
-      </w:pPr>
-      <w:r>
-        <w:t>Classes iniciais</w:t>
-      </w:r>
-    </w:p>
-    <w:p>
-      <w:pPr>
-        <w:pStyle w:val="PargrafodaLista"/>
-      </w:pPr>
-      <w:r>
-        <w:rPr>
-          <w:noProof/>
-        </w:rPr>
         <w:drawing>
-          <wp:anchor distT="0" distB="0" distL="114300" distR="114300" simplePos="0" relativeHeight="251658240" behindDoc="0" locked="0" layoutInCell="1" allowOverlap="1" wp14:anchorId="327F618B" wp14:editId="35A3C289">
+          <wp:anchor distT="0" distB="0" distL="114300" distR="114300" simplePos="0" relativeHeight="251658240" behindDoc="1" locked="0" layoutInCell="1" allowOverlap="1" wp14:anchorId="132E5603" wp14:editId="2859802D">
             <wp:simplePos x="0" y="0"/>
             <wp:positionH relativeFrom="margin">
-              <wp:posOffset>-635</wp:posOffset>
+              <wp:posOffset>-542290</wp:posOffset>
             </wp:positionH>
             <wp:positionV relativeFrom="paragraph">
-              <wp:posOffset>24765</wp:posOffset>
+              <wp:posOffset>-36195</wp:posOffset>
             </wp:positionV>
-            <wp:extent cx="2559050" cy="2374900"/>
+            <wp:extent cx="6419850" cy="2832100"/>
             <wp:effectExtent l="0" t="0" r="0" b="6350"/>
-            <wp:wrapSquare wrapText="bothSides"/>
-            <wp:docPr id="3" name="Imagem 3"/>
+            <wp:wrapNone/>
+            <wp:docPr id="5" name="Imagem 5"/>
             <wp:cNvGraphicFramePr>
               <a:graphicFrameLocks xmlns:a="http://schemas.openxmlformats.org/drawingml/2006/main" noChangeAspect="1"/>
             </wp:cNvGraphicFramePr>
@@ -333,58 +37,408 @@
               <a:graphicData uri="http://schemas.openxmlformats.org/drawingml/2006/picture">
                 <pic:pic xmlns:pic="http://schemas.openxmlformats.org/drawingml/2006/picture">
                   <pic:nvPicPr>
-                    <pic:cNvPr id="0" name="Picture 8"/>
-                    <pic:cNvPicPr>
-                      <a:picLocks noChangeAspect="1" noChangeArrowheads="1"/>
-                    </pic:cNvPicPr>
+                    <pic:cNvPr id="5" name="Imagem 5"/>
+                    <pic:cNvPicPr/>
                   </pic:nvPicPr>
                   <pic:blipFill>
-                    <a:blip r:embed="rId5">
+                    <a:blip r:embed="rId7">
+                      <a:lum bright="70000" contrast="-70000"/>
                       <a:extLst>
                         <a:ext uri="{28A0092B-C50C-407E-A947-70E740481C1C}">
                           <a14:useLocalDpi xmlns:a14="http://schemas.microsoft.com/office/drawing/2010/main" val="0"/>
                         </a:ext>
                       </a:extLst>
                     </a:blip>
-                    <a:srcRect/>
                     <a:stretch>
                       <a:fillRect/>
                     </a:stretch>
                   </pic:blipFill>
-                  <pic:spPr bwMode="auto">
+                  <pic:spPr>
                     <a:xfrm>
                       <a:off x="0" y="0"/>
-                      <a:ext cx="2559050" cy="2374900"/>
+                      <a:ext cx="6419850" cy="2832100"/>
                     </a:xfrm>
                     <a:prstGeom prst="rect">
                       <a:avLst/>
                     </a:prstGeom>
-                    <a:noFill/>
-                    <a:ln>
-                      <a:noFill/>
-                    </a:ln>
                   </pic:spPr>
                 </pic:pic>
               </a:graphicData>
             </a:graphic>
-            <wp14:sizeRelH relativeFrom="margin">
+            <wp14:sizeRelH relativeFrom="page">
               <wp14:pctWidth>0</wp14:pctWidth>
             </wp14:sizeRelH>
-            <wp14:sizeRelV relativeFrom="margin">
+            <wp14:sizeRelV relativeFrom="page">
               <wp14:pctHeight>0</wp14:pctHeight>
             </wp14:sizeRelV>
           </wp:anchor>
         </w:drawing>
       </w:r>
+    </w:p>
+    <w:p>
+      <w:pPr>
+        <w:rPr>
+          <w:rFonts w:ascii="Ubuntu" w:hAnsi="Ubuntu"/>
+          <w:sz w:val="28"/>
+          <w:szCs w:val="28"/>
+        </w:rPr>
+      </w:pPr>
+      <w:r>
+        <w:rPr>
+          <w:rFonts w:ascii="Ubuntu" w:hAnsi="Ubuntu"/>
+          <w:sz w:val="28"/>
+          <w:szCs w:val="28"/>
+        </w:rPr>
+        <w:t xml:space="preserve">Projeto final Grupo 4 </w:t>
+      </w:r>
+    </w:p>
+    <w:p>
+      <w:pPr>
+        <w:tabs>
+          <w:tab w:val="left" w:pos="1100"/>
+        </w:tabs>
+        <w:rPr>
+          <w:rFonts w:ascii="Ubuntu" w:hAnsi="Ubuntu"/>
+          <w:sz w:val="28"/>
+          <w:szCs w:val="28"/>
+        </w:rPr>
+      </w:pPr>
+      <w:r>
+        <w:rPr>
+          <w:rFonts w:ascii="Ubuntu" w:hAnsi="Ubuntu"/>
+          <w:sz w:val="28"/>
+          <w:szCs w:val="28"/>
+        </w:rPr>
+        <w:t>Integrantes:</w:t>
+      </w:r>
+    </w:p>
+    <w:p>
+      <w:pPr>
+        <w:tabs>
+          <w:tab w:val="left" w:pos="1100"/>
+        </w:tabs>
+        <w:ind w:left="40"/>
+        <w:rPr>
+          <w:rFonts w:ascii="Ubuntu" w:hAnsi="Ubuntu"/>
+          <w:b/>
+          <w:bCs/>
+          <w:sz w:val="18"/>
+          <w:szCs w:val="18"/>
+        </w:rPr>
+      </w:pPr>
+      <w:r>
+        <w:rPr>
+          <w:rFonts w:ascii="Ubuntu" w:hAnsi="Ubuntu"/>
+          <w:b/>
+          <w:bCs/>
+          <w:sz w:val="18"/>
+          <w:szCs w:val="18"/>
+        </w:rPr>
+        <w:t xml:space="preserve">Mariana </w:t>
+      </w:r>
+      <w:proofErr w:type="spellStart"/>
+      <w:proofErr w:type="gramStart"/>
+      <w:r>
+        <w:rPr>
+          <w:rFonts w:ascii="Ubuntu" w:hAnsi="Ubuntu"/>
+          <w:b/>
+          <w:bCs/>
+          <w:sz w:val="18"/>
+          <w:szCs w:val="18"/>
+        </w:rPr>
+        <w:t>Akeme</w:t>
+      </w:r>
+      <w:proofErr w:type="spellEnd"/>
+      <w:r>
+        <w:rPr>
+          <w:rFonts w:ascii="Ubuntu" w:hAnsi="Ubuntu"/>
+          <w:b/>
+          <w:bCs/>
+          <w:sz w:val="18"/>
+          <w:szCs w:val="18"/>
+        </w:rPr>
+        <w:t xml:space="preserve">  </w:t>
+      </w:r>
+      <w:r>
+        <w:rPr>
+          <w:rFonts w:ascii="Ubuntu" w:hAnsi="Ubuntu"/>
+          <w:b/>
+          <w:bCs/>
+          <w:sz w:val="18"/>
+          <w:szCs w:val="18"/>
+        </w:rPr>
+        <w:t>-</w:t>
+      </w:r>
+      <w:proofErr w:type="gramEnd"/>
+      <w:r>
+        <w:rPr>
+          <w:rFonts w:ascii="Ubuntu" w:hAnsi="Ubuntu"/>
+          <w:b/>
+          <w:bCs/>
+          <w:sz w:val="18"/>
+          <w:szCs w:val="18"/>
+        </w:rPr>
+        <w:t xml:space="preserve">  Diego Cardoso</w:t>
+      </w:r>
+      <w:r>
+        <w:rPr>
+          <w:rFonts w:ascii="Ubuntu" w:hAnsi="Ubuntu"/>
+          <w:b/>
+          <w:bCs/>
+          <w:sz w:val="18"/>
+          <w:szCs w:val="18"/>
+        </w:rPr>
+        <w:t xml:space="preserve"> - </w:t>
+      </w:r>
+      <w:r>
+        <w:rPr>
+          <w:rFonts w:ascii="Ubuntu" w:hAnsi="Ubuntu"/>
+          <w:b/>
+          <w:bCs/>
+          <w:sz w:val="18"/>
+          <w:szCs w:val="18"/>
+        </w:rPr>
+        <w:t xml:space="preserve"> Alexandre </w:t>
+      </w:r>
+      <w:proofErr w:type="spellStart"/>
+      <w:r>
+        <w:rPr>
+          <w:rFonts w:ascii="Ubuntu" w:hAnsi="Ubuntu"/>
+          <w:b/>
+          <w:bCs/>
+          <w:sz w:val="18"/>
+          <w:szCs w:val="18"/>
+        </w:rPr>
+        <w:t>Nazato</w:t>
+      </w:r>
+      <w:proofErr w:type="spellEnd"/>
+      <w:r>
+        <w:rPr>
+          <w:rFonts w:ascii="Ubuntu" w:hAnsi="Ubuntu"/>
+          <w:b/>
+          <w:bCs/>
+          <w:sz w:val="18"/>
+          <w:szCs w:val="18"/>
+        </w:rPr>
+        <w:t xml:space="preserve"> - </w:t>
+      </w:r>
+      <w:r>
+        <w:rPr>
+          <w:rFonts w:ascii="Ubuntu" w:hAnsi="Ubuntu"/>
+          <w:b/>
+          <w:bCs/>
+          <w:sz w:val="18"/>
+          <w:szCs w:val="18"/>
+        </w:rPr>
+        <w:t xml:space="preserve"> Arnaldo Menezes</w:t>
+      </w:r>
+      <w:r>
+        <w:rPr>
+          <w:rFonts w:ascii="Ubuntu" w:hAnsi="Ubuntu"/>
+          <w:b/>
+          <w:bCs/>
+          <w:sz w:val="18"/>
+          <w:szCs w:val="18"/>
+        </w:rPr>
+        <w:t xml:space="preserve">  - </w:t>
+      </w:r>
+      <w:r>
+        <w:rPr>
+          <w:rFonts w:ascii="Ubuntu" w:hAnsi="Ubuntu"/>
+          <w:b/>
+          <w:bCs/>
+          <w:sz w:val="18"/>
+          <w:szCs w:val="18"/>
+        </w:rPr>
+        <w:t xml:space="preserve"> </w:t>
+      </w:r>
+      <w:proofErr w:type="spellStart"/>
+      <w:r>
+        <w:rPr>
+          <w:rFonts w:ascii="Ubuntu" w:hAnsi="Ubuntu"/>
+          <w:b/>
+          <w:bCs/>
+          <w:sz w:val="18"/>
+          <w:szCs w:val="18"/>
+        </w:rPr>
+        <w:t>Deysi</w:t>
+      </w:r>
+      <w:proofErr w:type="spellEnd"/>
+      <w:r>
+        <w:rPr>
+          <w:rFonts w:ascii="Ubuntu" w:hAnsi="Ubuntu"/>
+          <w:b/>
+          <w:bCs/>
+          <w:sz w:val="18"/>
+          <w:szCs w:val="18"/>
+        </w:rPr>
+        <w:t xml:space="preserve"> Lopes</w:t>
+      </w:r>
+      <w:r>
+        <w:rPr>
+          <w:rFonts w:ascii="Ubuntu" w:hAnsi="Ubuntu"/>
+          <w:b/>
+          <w:bCs/>
+          <w:sz w:val="18"/>
+          <w:szCs w:val="18"/>
+        </w:rPr>
+        <w:t xml:space="preserve"> </w:t>
+      </w:r>
+    </w:p>
+    <w:p>
+      <w:pPr>
+        <w:tabs>
+          <w:tab w:val="left" w:pos="1100"/>
+        </w:tabs>
+        <w:rPr>
+          <w:rFonts w:ascii="Ubuntu" w:hAnsi="Ubuntu"/>
+          <w:b/>
+          <w:bCs/>
+          <w:sz w:val="18"/>
+          <w:szCs w:val="18"/>
+        </w:rPr>
+      </w:pPr>
+      <w:r>
+        <w:rPr>
+          <w:rFonts w:ascii="Ubuntu" w:hAnsi="Ubuntu"/>
+          <w:b/>
+          <w:bCs/>
+          <w:sz w:val="18"/>
+          <w:szCs w:val="18"/>
+        </w:rPr>
+        <w:t xml:space="preserve"> </w:t>
+      </w:r>
+      <w:r>
+        <w:rPr>
+          <w:rFonts w:ascii="Ubuntu" w:hAnsi="Ubuntu"/>
+          <w:b/>
+          <w:bCs/>
+          <w:sz w:val="18"/>
+          <w:szCs w:val="18"/>
+        </w:rPr>
+        <w:t>Osmar Siqueira Victor Henrique Fernanda Albuquerque Marco Aurélio</w:t>
+      </w:r>
+    </w:p>
+    <w:p>
+      <w:pPr>
+        <w:rPr>
+          <w:b/>
+          <w:bCs/>
+        </w:rPr>
+      </w:pPr>
+      <w:r>
+        <w:rPr>
+          <w:b/>
+          <w:bCs/>
+        </w:rPr>
+        <w:t>Projeto: JAVAFLIX</w:t>
+      </w:r>
+    </w:p>
+    <w:p>
+      <w:pPr>
+        <w:rPr>
+          <w:b/>
+          <w:bCs/>
+        </w:rPr>
+      </w:pPr>
+      <w:r>
+        <w:rPr>
+          <w:b/>
+          <w:bCs/>
+        </w:rPr>
+        <w:t>Tipo: Filmes, S</w:t>
+      </w:r>
+      <w:r>
+        <w:rPr>
+          <w:b/>
+          <w:bCs/>
+        </w:rPr>
+        <w:t>é</w:t>
+      </w:r>
+      <w:r>
+        <w:rPr>
+          <w:b/>
+          <w:bCs/>
+        </w:rPr>
+        <w:t>ries</w:t>
+      </w:r>
+      <w:r>
+        <w:rPr>
+          <w:b/>
+          <w:bCs/>
+        </w:rPr>
+        <w:t>.</w:t>
+      </w:r>
+    </w:p>
+    <w:p>
+      <w:pPr>
+        <w:pStyle w:val="PargrafodaLista"/>
+        <w:numPr>
+          <w:ilvl w:val="0"/>
+          <w:numId w:val="3"/>
+        </w:numPr>
+        <w:rPr>
+          <w:b/>
+          <w:bCs/>
+        </w:rPr>
+      </w:pPr>
+      <w:r>
+        <w:rPr>
+          <w:b/>
+          <w:bCs/>
+        </w:rPr>
+        <w:t>TECNOLOGIAS:</w:t>
+      </w:r>
+    </w:p>
+    <w:p>
+      <w:pPr>
+        <w:pStyle w:val="PargrafodaLista"/>
+        <w:numPr>
+          <w:ilvl w:val="0"/>
+          <w:numId w:val="3"/>
+        </w:numPr>
+        <w:rPr>
+          <w:b/>
+          <w:bCs/>
+        </w:rPr>
+      </w:pPr>
+      <w:r>
+        <w:rPr>
+          <w:b/>
+          <w:bCs/>
+        </w:rPr>
+        <w:t>JAVA 11</w:t>
+      </w:r>
+    </w:p>
+    <w:p>
+      <w:pPr>
+        <w:pStyle w:val="PargrafodaLista"/>
+        <w:numPr>
+          <w:ilvl w:val="0"/>
+          <w:numId w:val="3"/>
+        </w:numPr>
+        <w:rPr>
+          <w:b/>
+          <w:bCs/>
+        </w:rPr>
+      </w:pPr>
       <w:r>
         <w:rPr>
           <w:noProof/>
         </w:rPr>
         <w:drawing>
-          <wp:inline distT="0" distB="0" distL="0" distR="0" wp14:anchorId="6796F31B" wp14:editId="7DF1F819">
-            <wp:extent cx="2686050" cy="2393950"/>
-            <wp:effectExtent l="0" t="0" r="0" b="6350"/>
-            <wp:docPr id="4" name="Imagem 4"/>
+          <wp:anchor distT="0" distB="0" distL="114300" distR="114300" simplePos="0" relativeHeight="251659264" behindDoc="1" locked="0" layoutInCell="1" allowOverlap="1" wp14:anchorId="4AB61C77" wp14:editId="52661252">
+            <wp:simplePos x="0" y="0"/>
+            <wp:positionH relativeFrom="column">
+              <wp:posOffset>-546735</wp:posOffset>
+            </wp:positionH>
+            <wp:positionV relativeFrom="paragraph">
+              <wp:posOffset>356870</wp:posOffset>
+            </wp:positionV>
+            <wp:extent cx="6424295" cy="4603312"/>
+            <wp:effectExtent l="0" t="0" r="0" b="6985"/>
+            <wp:wrapNone/>
+            <wp:docPr id="6" name="Imagem 6"/>
             <wp:cNvGraphicFramePr>
               <a:graphicFrameLocks xmlns:a="http://schemas.openxmlformats.org/drawingml/2006/main" noChangeAspect="1"/>
             </wp:cNvGraphicFramePr>
@@ -392,36 +446,384 @@
               <a:graphicData uri="http://schemas.openxmlformats.org/drawingml/2006/picture">
                 <pic:pic xmlns:pic="http://schemas.openxmlformats.org/drawingml/2006/picture">
                   <pic:nvPicPr>
-                    <pic:cNvPr id="0" name="Picture 10"/>
-                    <pic:cNvPicPr>
-                      <a:picLocks noChangeAspect="1" noChangeArrowheads="1"/>
-                    </pic:cNvPicPr>
+                    <pic:cNvPr id="6" name="Imagem 6"/>
+                    <pic:cNvPicPr/>
                   </pic:nvPicPr>
                   <pic:blipFill>
-                    <a:blip r:embed="rId6">
+                    <a:blip r:embed="rId8">
+                      <a:lum bright="70000" contrast="-70000"/>
                       <a:extLst>
                         <a:ext uri="{28A0092B-C50C-407E-A947-70E740481C1C}">
                           <a14:useLocalDpi xmlns:a14="http://schemas.microsoft.com/office/drawing/2010/main" val="0"/>
                         </a:ext>
                       </a:extLst>
                     </a:blip>
-                    <a:srcRect/>
                     <a:stretch>
                       <a:fillRect/>
                     </a:stretch>
                   </pic:blipFill>
-                  <pic:spPr bwMode="auto">
+                  <pic:spPr>
                     <a:xfrm>
                       <a:off x="0" y="0"/>
-                      <a:ext cx="2686050" cy="2393950"/>
+                      <a:ext cx="6425456" cy="4604144"/>
                     </a:xfrm>
                     <a:prstGeom prst="rect">
                       <a:avLst/>
                     </a:prstGeom>
-                    <a:noFill/>
-                    <a:ln>
-                      <a:noFill/>
-                    </a:ln>
+                  </pic:spPr>
+                </pic:pic>
+              </a:graphicData>
+            </a:graphic>
+            <wp14:sizeRelH relativeFrom="page">
+              <wp14:pctWidth>0</wp14:pctWidth>
+            </wp14:sizeRelH>
+            <wp14:sizeRelV relativeFrom="page">
+              <wp14:pctHeight>0</wp14:pctHeight>
+            </wp14:sizeRelV>
+          </wp:anchor>
+        </w:drawing>
+      </w:r>
+      <w:r>
+        <w:rPr>
+          <w:b/>
+          <w:bCs/>
+        </w:rPr>
+        <w:t>SPRING BOOT</w:t>
+      </w:r>
+    </w:p>
+    <w:p>
+      <w:pPr>
+        <w:rPr>
+          <w:b/>
+          <w:bCs/>
+        </w:rPr>
+      </w:pPr>
+      <w:proofErr w:type="gramStart"/>
+      <w:r>
+        <w:rPr>
+          <w:b/>
+          <w:bCs/>
+        </w:rPr>
+        <w:t>Pacotes</w:t>
+      </w:r>
+      <w:r>
+        <w:rPr>
+          <w:b/>
+          <w:bCs/>
+        </w:rPr>
+        <w:t>(</w:t>
+      </w:r>
+      <w:proofErr w:type="gramEnd"/>
+      <w:r>
+        <w:rPr>
+          <w:b/>
+          <w:bCs/>
+        </w:rPr>
+        <w:t>organização do projeto)</w:t>
+      </w:r>
+    </w:p>
+    <w:p>
+      <w:pPr>
+        <w:pStyle w:val="PargrafodaLista"/>
+        <w:numPr>
+          <w:ilvl w:val="0"/>
+          <w:numId w:val="1"/>
+        </w:numPr>
+        <w:rPr>
+          <w:b/>
+          <w:bCs/>
+        </w:rPr>
+      </w:pPr>
+      <w:r>
+        <w:rPr>
+          <w:b/>
+          <w:bCs/>
+        </w:rPr>
+        <w:t>Models</w:t>
+      </w:r>
+    </w:p>
+    <w:p>
+      <w:pPr>
+        <w:pStyle w:val="PargrafodaLista"/>
+      </w:pPr>
+      <w:r>
+        <w:t>Classe modelos</w:t>
+      </w:r>
+      <w:r>
+        <w:t xml:space="preserve">, </w:t>
+      </w:r>
+      <w:proofErr w:type="spellStart"/>
+      <w:r>
+        <w:t>template</w:t>
+      </w:r>
+      <w:proofErr w:type="spellEnd"/>
+      <w:r>
+        <w:t xml:space="preserve"> p</w:t>
+      </w:r>
+      <w:r>
+        <w:t>a</w:t>
+      </w:r>
+      <w:r>
+        <w:t>ra instancia.</w:t>
+      </w:r>
+    </w:p>
+    <w:p>
+      <w:pPr>
+        <w:pStyle w:val="PargrafodaLista"/>
+      </w:pPr>
+    </w:p>
+    <w:p>
+      <w:pPr>
+        <w:pStyle w:val="PargrafodaLista"/>
+        <w:numPr>
+          <w:ilvl w:val="0"/>
+          <w:numId w:val="1"/>
+        </w:numPr>
+        <w:rPr>
+          <w:b/>
+          <w:bCs/>
+        </w:rPr>
+      </w:pPr>
+      <w:proofErr w:type="spellStart"/>
+      <w:r>
+        <w:rPr>
+          <w:b/>
+          <w:bCs/>
+        </w:rPr>
+        <w:t>Repositories</w:t>
+      </w:r>
+      <w:proofErr w:type="spellEnd"/>
+    </w:p>
+    <w:p>
+      <w:pPr>
+        <w:pStyle w:val="PargrafodaLista"/>
+      </w:pPr>
+      <w:proofErr w:type="spellStart"/>
+      <w:r>
+        <w:t>Intefaces</w:t>
+      </w:r>
+      <w:proofErr w:type="spellEnd"/>
+      <w:r>
+        <w:t xml:space="preserve"> que </w:t>
+      </w:r>
+      <w:proofErr w:type="spellStart"/>
+      <w:r>
+        <w:t>extende</w:t>
+      </w:r>
+      <w:proofErr w:type="spellEnd"/>
+      <w:r>
+        <w:t xml:space="preserve"> de </w:t>
+      </w:r>
+      <w:proofErr w:type="spellStart"/>
+      <w:r>
+        <w:t>JPARepositor</w:t>
+      </w:r>
+      <w:r>
+        <w:t>y</w:t>
+      </w:r>
+      <w:proofErr w:type="spellEnd"/>
+      <w:r>
+        <w:t xml:space="preserve"> para Persistência de Dados.</w:t>
+      </w:r>
+    </w:p>
+    <w:p>
+      <w:pPr>
+        <w:pStyle w:val="PargrafodaLista"/>
+      </w:pPr>
+    </w:p>
+    <w:p>
+      <w:pPr>
+        <w:pStyle w:val="PargrafodaLista"/>
+        <w:numPr>
+          <w:ilvl w:val="0"/>
+          <w:numId w:val="1"/>
+        </w:numPr>
+        <w:rPr>
+          <w:b/>
+          <w:bCs/>
+        </w:rPr>
+      </w:pPr>
+      <w:r>
+        <w:rPr>
+          <w:b/>
+          <w:bCs/>
+        </w:rPr>
+        <w:t>Services</w:t>
+      </w:r>
+    </w:p>
+    <w:p>
+      <w:pPr>
+        <w:pStyle w:val="PargrafodaLista"/>
+      </w:pPr>
+      <w:r>
+        <w:t>Classes onde vão ter as regras de negócio</w:t>
+      </w:r>
+    </w:p>
+    <w:p>
+      <w:pPr>
+        <w:pStyle w:val="PargrafodaLista"/>
+      </w:pPr>
+    </w:p>
+    <w:p>
+      <w:pPr>
+        <w:pStyle w:val="PargrafodaLista"/>
+        <w:numPr>
+          <w:ilvl w:val="0"/>
+          <w:numId w:val="1"/>
+        </w:numPr>
+        <w:rPr>
+          <w:b/>
+          <w:bCs/>
+        </w:rPr>
+      </w:pPr>
+      <w:proofErr w:type="spellStart"/>
+      <w:r>
+        <w:rPr>
+          <w:b/>
+          <w:bCs/>
+        </w:rPr>
+        <w:t>Controllers</w:t>
+      </w:r>
+      <w:proofErr w:type="spellEnd"/>
+    </w:p>
+    <w:p>
+      <w:pPr>
+        <w:pStyle w:val="PargrafodaLista"/>
+      </w:pPr>
+      <w:r>
+        <w:t xml:space="preserve">Classe controladoras, que fazem requisições por meio de </w:t>
+      </w:r>
+      <w:proofErr w:type="spellStart"/>
+      <w:r>
+        <w:t>endpoints</w:t>
+      </w:r>
+      <w:proofErr w:type="spellEnd"/>
+      <w:r>
+        <w:t>.</w:t>
+      </w:r>
+    </w:p>
+    <w:p>
+      <w:pPr>
+        <w:pStyle w:val="PargrafodaLista"/>
+      </w:pPr>
+    </w:p>
+    <w:p>
+      <w:pPr>
+        <w:pStyle w:val="PargrafodaLista"/>
+        <w:tabs>
+          <w:tab w:val="left" w:pos="2420"/>
+        </w:tabs>
+        <w:rPr>
+          <w:b/>
+          <w:bCs/>
+        </w:rPr>
+      </w:pPr>
+      <w:r>
+        <w:rPr>
+          <w:b/>
+          <w:bCs/>
+        </w:rPr>
+        <w:t>ESTRUTURA</w:t>
+      </w:r>
+    </w:p>
+    <w:p>
+      <w:pPr>
+        <w:pStyle w:val="PargrafodaLista"/>
+      </w:pPr>
+      <w:r>
+        <w:rPr>
+          <w:noProof/>
+        </w:rPr>
+        <w:drawing>
+          <wp:anchor distT="0" distB="0" distL="114300" distR="114300" simplePos="0" relativeHeight="251661312" behindDoc="1" locked="0" layoutInCell="1" allowOverlap="1" wp14:anchorId="4503D79E" wp14:editId="15B3A2EB">
+            <wp:simplePos x="0" y="0"/>
+            <wp:positionH relativeFrom="margin">
+              <wp:posOffset>-553085</wp:posOffset>
+            </wp:positionH>
+            <wp:positionV relativeFrom="paragraph">
+              <wp:posOffset>1706245</wp:posOffset>
+            </wp:positionV>
+            <wp:extent cx="6430645" cy="3460115"/>
+            <wp:effectExtent l="0" t="0" r="8255" b="6985"/>
+            <wp:wrapNone/>
+            <wp:docPr id="8" name="Imagem 8"/>
+            <wp:cNvGraphicFramePr>
+              <a:graphicFrameLocks xmlns:a="http://schemas.openxmlformats.org/drawingml/2006/main" noChangeAspect="1"/>
+            </wp:cNvGraphicFramePr>
+            <a:graphic xmlns:a="http://schemas.openxmlformats.org/drawingml/2006/main">
+              <a:graphicData uri="http://schemas.openxmlformats.org/drawingml/2006/picture">
+                <pic:pic xmlns:pic="http://schemas.openxmlformats.org/drawingml/2006/picture">
+                  <pic:nvPicPr>
+                    <pic:cNvPr id="8" name="Imagem 8"/>
+                    <pic:cNvPicPr/>
+                  </pic:nvPicPr>
+                  <pic:blipFill>
+                    <a:blip r:embed="rId8">
+                      <a:lum bright="70000" contrast="-70000"/>
+                      <a:extLst>
+                        <a:ext uri="{28A0092B-C50C-407E-A947-70E740481C1C}">
+                          <a14:useLocalDpi xmlns:a14="http://schemas.microsoft.com/office/drawing/2010/main" val="0"/>
+                        </a:ext>
+                      </a:extLst>
+                    </a:blip>
+                    <a:stretch>
+                      <a:fillRect/>
+                    </a:stretch>
+                  </pic:blipFill>
+                  <pic:spPr>
+                    <a:xfrm>
+                      <a:off x="0" y="0"/>
+                      <a:ext cx="6430645" cy="3460115"/>
+                    </a:xfrm>
+                    <a:prstGeom prst="rect">
+                      <a:avLst/>
+                    </a:prstGeom>
+                  </pic:spPr>
+                </pic:pic>
+              </a:graphicData>
+            </a:graphic>
+            <wp14:sizeRelH relativeFrom="page">
+              <wp14:pctWidth>0</wp14:pctWidth>
+            </wp14:sizeRelH>
+            <wp14:sizeRelV relativeFrom="page">
+              <wp14:pctHeight>0</wp14:pctHeight>
+            </wp14:sizeRelV>
+          </wp:anchor>
+        </w:drawing>
+      </w:r>
+      <w:r>
+        <w:rPr>
+          <w:noProof/>
+        </w:rPr>
+        <w:drawing>
+          <wp:inline distT="0" distB="0" distL="0" distR="0" wp14:anchorId="7FAEF1CF" wp14:editId="6F36609E">
+            <wp:extent cx="2190750" cy="2012950"/>
+            <wp:effectExtent l="0" t="0" r="0" b="6350"/>
+            <wp:docPr id="1" name="Imagem 1"/>
+            <wp:cNvGraphicFramePr>
+              <a:graphicFrameLocks xmlns:a="http://schemas.openxmlformats.org/drawingml/2006/main" noChangeAspect="1"/>
+            </wp:cNvGraphicFramePr>
+            <a:graphic xmlns:a="http://schemas.openxmlformats.org/drawingml/2006/main">
+              <a:graphicData uri="http://schemas.openxmlformats.org/drawingml/2006/picture">
+                <pic:pic xmlns:pic="http://schemas.openxmlformats.org/drawingml/2006/picture">
+                  <pic:nvPicPr>
+                    <pic:cNvPr id="1" name=""/>
+                    <pic:cNvPicPr/>
+                  </pic:nvPicPr>
+                  <pic:blipFill>
+                    <a:blip r:embed="rId9"/>
+                    <a:stretch>
+                      <a:fillRect/>
+                    </a:stretch>
+                  </pic:blipFill>
+                  <pic:spPr>
+                    <a:xfrm>
+                      <a:off x="0" y="0"/>
+                      <a:ext cx="2190750" cy="2012950"/>
+                    </a:xfrm>
+                    <a:prstGeom prst="rect">
+                      <a:avLst/>
+                    </a:prstGeom>
                   </pic:spPr>
                 </pic:pic>
               </a:graphicData>
@@ -429,6 +831,433 @@
           </wp:inline>
         </w:drawing>
       </w:r>
+      <w:r>
+        <w:rPr>
+          <w:noProof/>
+        </w:rPr>
+        <w:drawing>
+          <wp:inline distT="0" distB="0" distL="0" distR="0" wp14:anchorId="66460419" wp14:editId="3D6AB50E">
+            <wp:extent cx="2343150" cy="2019300"/>
+            <wp:effectExtent l="0" t="0" r="0" b="0"/>
+            <wp:docPr id="2" name="Imagem 2"/>
+            <wp:cNvGraphicFramePr>
+              <a:graphicFrameLocks xmlns:a="http://schemas.openxmlformats.org/drawingml/2006/main" noChangeAspect="1"/>
+            </wp:cNvGraphicFramePr>
+            <a:graphic xmlns:a="http://schemas.openxmlformats.org/drawingml/2006/main">
+              <a:graphicData uri="http://schemas.openxmlformats.org/drawingml/2006/picture">
+                <pic:pic xmlns:pic="http://schemas.openxmlformats.org/drawingml/2006/picture">
+                  <pic:nvPicPr>
+                    <pic:cNvPr id="1" name=""/>
+                    <pic:cNvPicPr/>
+                  </pic:nvPicPr>
+                  <pic:blipFill>
+                    <a:blip r:embed="rId10"/>
+                    <a:stretch>
+                      <a:fillRect/>
+                    </a:stretch>
+                  </pic:blipFill>
+                  <pic:spPr>
+                    <a:xfrm>
+                      <a:off x="0" y="0"/>
+                      <a:ext cx="2343150" cy="2019300"/>
+                    </a:xfrm>
+                    <a:prstGeom prst="rect">
+                      <a:avLst/>
+                    </a:prstGeom>
+                  </pic:spPr>
+                </pic:pic>
+              </a:graphicData>
+            </a:graphic>
+          </wp:inline>
+        </w:drawing>
+      </w:r>
+    </w:p>
+    <w:p>
+      <w:pPr>
+        <w:pStyle w:val="PargrafodaLista"/>
+        <w:tabs>
+          <w:tab w:val="left" w:pos="2420"/>
+        </w:tabs>
+      </w:pPr>
+      <w:r>
+        <w:tab/>
+      </w:r>
+    </w:p>
+    <w:p>
+      <w:pPr>
+        <w:pStyle w:val="PargrafodaLista"/>
+      </w:pPr>
+    </w:p>
+    <w:p>
+      <w:pPr>
+        <w:pStyle w:val="PargrafodaLista"/>
+      </w:pPr>
+    </w:p>
+    <w:p>
+      <w:pPr>
+        <w:pStyle w:val="PargrafodaLista"/>
+      </w:pPr>
+    </w:p>
+    <w:p>
+      <w:pPr>
+        <w:spacing w:after="0"/>
+      </w:pPr>
+    </w:p>
+    <w:p>
+      <w:pPr>
+        <w:spacing w:after="0"/>
+      </w:pPr>
+    </w:p>
+    <w:p>
+      <w:pPr>
+        <w:spacing w:after="0"/>
+      </w:pPr>
+    </w:p>
+    <w:p>
+      <w:pPr>
+        <w:spacing w:after="0"/>
+      </w:pPr>
+      <w:r>
+        <w:rPr>
+          <w:noProof/>
+        </w:rPr>
+        <w:lastRenderedPageBreak/>
+        <w:drawing>
+          <wp:anchor distT="0" distB="0" distL="114300" distR="114300" simplePos="0" relativeHeight="251662336" behindDoc="1" locked="0" layoutInCell="1" allowOverlap="1" wp14:anchorId="6A626F46" wp14:editId="513FC144">
+            <wp:simplePos x="0" y="0"/>
+            <wp:positionH relativeFrom="margin">
+              <wp:posOffset>-527685</wp:posOffset>
+            </wp:positionH>
+            <wp:positionV relativeFrom="paragraph">
+              <wp:posOffset>-887095</wp:posOffset>
+            </wp:positionV>
+            <wp:extent cx="6407150" cy="3724275"/>
+            <wp:effectExtent l="0" t="0" r="0" b="9525"/>
+            <wp:wrapNone/>
+            <wp:docPr id="9" name="Imagem 9"/>
+            <wp:cNvGraphicFramePr>
+              <a:graphicFrameLocks xmlns:a="http://schemas.openxmlformats.org/drawingml/2006/main" noChangeAspect="1"/>
+            </wp:cNvGraphicFramePr>
+            <a:graphic xmlns:a="http://schemas.openxmlformats.org/drawingml/2006/main">
+              <a:graphicData uri="http://schemas.openxmlformats.org/drawingml/2006/picture">
+                <pic:pic xmlns:pic="http://schemas.openxmlformats.org/drawingml/2006/picture">
+                  <pic:nvPicPr>
+                    <pic:cNvPr id="9" name="Imagem 9"/>
+                    <pic:cNvPicPr/>
+                  </pic:nvPicPr>
+                  <pic:blipFill>
+                    <a:blip r:embed="rId7">
+                      <a:lum bright="70000" contrast="-70000"/>
+                      <a:extLst>
+                        <a:ext uri="{28A0092B-C50C-407E-A947-70E740481C1C}">
+                          <a14:useLocalDpi xmlns:a14="http://schemas.microsoft.com/office/drawing/2010/main" val="0"/>
+                        </a:ext>
+                      </a:extLst>
+                    </a:blip>
+                    <a:stretch>
+                      <a:fillRect/>
+                    </a:stretch>
+                  </pic:blipFill>
+                  <pic:spPr>
+                    <a:xfrm>
+                      <a:off x="0" y="0"/>
+                      <a:ext cx="6407150" cy="3724275"/>
+                    </a:xfrm>
+                    <a:prstGeom prst="rect">
+                      <a:avLst/>
+                    </a:prstGeom>
+                  </pic:spPr>
+                </pic:pic>
+              </a:graphicData>
+            </a:graphic>
+            <wp14:sizeRelH relativeFrom="page">
+              <wp14:pctWidth>0</wp14:pctWidth>
+            </wp14:sizeRelH>
+            <wp14:sizeRelV relativeFrom="page">
+              <wp14:pctHeight>0</wp14:pctHeight>
+            </wp14:sizeRelV>
+          </wp:anchor>
+        </w:drawing>
+      </w:r>
+    </w:p>
+    <w:p>
+      <w:pPr>
+        <w:spacing w:after="0"/>
+        <w:rPr>
+          <w:b/>
+          <w:bCs/>
+        </w:rPr>
+      </w:pPr>
+      <w:r>
+        <w:rPr>
+          <w:b/>
+          <w:bCs/>
+        </w:rPr>
+        <w:t>LINKS:</w:t>
+      </w:r>
+    </w:p>
+    <w:p>
+      <w:pPr>
+        <w:spacing w:after="0"/>
+        <w:rPr>
+          <w:b/>
+          <w:bCs/>
+        </w:rPr>
+      </w:pPr>
+      <w:r>
+        <w:rPr>
+          <w:b/>
+          <w:bCs/>
+        </w:rPr>
+        <w:t>Projeto</w:t>
+      </w:r>
+      <w:r>
+        <w:rPr>
+          <w:b/>
+          <w:bCs/>
+        </w:rPr>
+        <w:t xml:space="preserve">: </w:t>
+      </w:r>
+      <w:hyperlink r:id="rId11" w:history="1">
+        <w:r>
+          <w:rPr>
+            <w:rStyle w:val="Hyperlink"/>
+            <w:b/>
+            <w:bCs/>
+          </w:rPr>
+          <w:t>https://github.com/viccttor/group-mjv-school/tree/main/projetosJava/projeto-final-grupo04</w:t>
+        </w:r>
+      </w:hyperlink>
+    </w:p>
+    <w:p>
+      <w:pPr>
+        <w:spacing w:after="0"/>
+      </w:pPr>
+    </w:p>
+    <w:p>
+      <w:pPr>
+        <w:spacing w:after="0"/>
+        <w:rPr>
+          <w:b/>
+          <w:bCs/>
+        </w:rPr>
+      </w:pPr>
+      <w:r>
+        <w:rPr>
+          <w:b/>
+          <w:bCs/>
+        </w:rPr>
+        <w:t>Documentações</w:t>
+      </w:r>
+    </w:p>
+    <w:p>
+      <w:pPr>
+        <w:spacing w:after="0"/>
+      </w:pPr>
+      <w:proofErr w:type="spellStart"/>
+      <w:r>
+        <w:t>Java:</w:t>
+      </w:r>
+      <w:hyperlink r:id="rId12" w:history="1">
+        <w:r>
+          <w:rPr>
+            <w:rStyle w:val="Hyperlink"/>
+          </w:rPr>
+          <w:t>https</w:t>
+        </w:r>
+        <w:proofErr w:type="spellEnd"/>
+        <w:r>
+          <w:rPr>
+            <w:rStyle w:val="Hyperlink"/>
+          </w:rPr>
+          <w:t>://docs.oracle.com/</w:t>
+        </w:r>
+        <w:proofErr w:type="spellStart"/>
+        <w:r>
+          <w:rPr>
+            <w:rStyle w:val="Hyperlink"/>
+          </w:rPr>
+          <w:t>en</w:t>
+        </w:r>
+        <w:proofErr w:type="spellEnd"/>
+        <w:r>
+          <w:rPr>
+            <w:rStyle w:val="Hyperlink"/>
+          </w:rPr>
+          <w:t>/</w:t>
+        </w:r>
+        <w:proofErr w:type="spellStart"/>
+        <w:r>
+          <w:rPr>
+            <w:rStyle w:val="Hyperlink"/>
+          </w:rPr>
+          <w:t>java</w:t>
+        </w:r>
+        <w:proofErr w:type="spellEnd"/>
+        <w:r>
+          <w:rPr>
+            <w:rStyle w:val="Hyperlink"/>
+          </w:rPr>
+          <w:t>/</w:t>
+        </w:r>
+      </w:hyperlink>
+    </w:p>
+    <w:p>
+      <w:pPr>
+        <w:spacing w:after="0"/>
+      </w:pPr>
+      <w:r>
+        <w:t xml:space="preserve">Spring: </w:t>
+      </w:r>
+      <w:hyperlink r:id="rId13" w:history="1">
+        <w:r>
+          <w:rPr>
+            <w:rStyle w:val="Hyperlink"/>
+          </w:rPr>
+          <w:t>https://docs.spring.io/spring-framework/docs/current/reference/html/</w:t>
+        </w:r>
+      </w:hyperlink>
+    </w:p>
+    <w:p>
+      <w:pPr>
+        <w:spacing w:after="0"/>
+      </w:pPr>
+    </w:p>
+    <w:p>
+      <w:pPr>
+        <w:spacing w:after="0"/>
+      </w:pPr>
+      <w:r>
+        <w:t xml:space="preserve">SOBRE O JPA: </w:t>
+      </w:r>
+      <w:hyperlink r:id="rId14" w:history="1">
+        <w:r>
+          <w:rPr>
+            <w:rStyle w:val="Hyperlink"/>
+          </w:rPr>
+          <w:t>https://www.devmedia.com.br/persistencia-com-spring-data-jpa/24390</w:t>
+        </w:r>
+      </w:hyperlink>
+    </w:p>
+    <w:p>
+      <w:pPr>
+        <w:spacing w:after="0"/>
+      </w:pPr>
+      <w:r>
+        <w:t>PARA ENTENDIMENTO SOBRE SPRING BOOT WEB</w:t>
+      </w:r>
+      <w:hyperlink r:id="rId15" w:history="1">
+        <w:r>
+          <w:rPr>
+            <w:rStyle w:val="Hyperlink"/>
+          </w:rPr>
+          <w:t>https://www.devmedia.com.br/desenvolvendo-uma-aplicacao-web-com-spring-boot-e-spring-mvc/34122</w:t>
+        </w:r>
+      </w:hyperlink>
+    </w:p>
+    <w:p>
+      <w:pPr>
+        <w:pStyle w:val="PargrafodaLista"/>
+      </w:pPr>
+    </w:p>
+    <w:p>
+      <w:r>
+        <w:rPr>
+          <w:noProof/>
+        </w:rPr>
+        <w:drawing>
+          <wp:anchor distT="0" distB="0" distL="114300" distR="114300" simplePos="0" relativeHeight="251664384" behindDoc="1" locked="0" layoutInCell="1" allowOverlap="1" wp14:anchorId="0D3DFA06" wp14:editId="5F20D6FE">
+            <wp:simplePos x="0" y="0"/>
+            <wp:positionH relativeFrom="margin">
+              <wp:posOffset>-540385</wp:posOffset>
+            </wp:positionH>
+            <wp:positionV relativeFrom="paragraph">
+              <wp:posOffset>162560</wp:posOffset>
+            </wp:positionV>
+            <wp:extent cx="6430645" cy="4343400"/>
+            <wp:effectExtent l="0" t="0" r="8255" b="0"/>
+            <wp:wrapNone/>
+            <wp:docPr id="12" name="Imagem 12"/>
+            <wp:cNvGraphicFramePr>
+              <a:graphicFrameLocks xmlns:a="http://schemas.openxmlformats.org/drawingml/2006/main" noChangeAspect="1"/>
+            </wp:cNvGraphicFramePr>
+            <a:graphic xmlns:a="http://schemas.openxmlformats.org/drawingml/2006/main">
+              <a:graphicData uri="http://schemas.openxmlformats.org/drawingml/2006/picture">
+                <pic:pic xmlns:pic="http://schemas.openxmlformats.org/drawingml/2006/picture">
+                  <pic:nvPicPr>
+                    <pic:cNvPr id="8" name="Imagem 8"/>
+                    <pic:cNvPicPr/>
+                  </pic:nvPicPr>
+                  <pic:blipFill>
+                    <a:blip r:embed="rId8">
+                      <a:lum bright="70000" contrast="-70000"/>
+                      <a:extLst>
+                        <a:ext uri="{28A0092B-C50C-407E-A947-70E740481C1C}">
+                          <a14:useLocalDpi xmlns:a14="http://schemas.microsoft.com/office/drawing/2010/main" val="0"/>
+                        </a:ext>
+                      </a:extLst>
+                    </a:blip>
+                    <a:stretch>
+                      <a:fillRect/>
+                    </a:stretch>
+                  </pic:blipFill>
+                  <pic:spPr>
+                    <a:xfrm>
+                      <a:off x="0" y="0"/>
+                      <a:ext cx="6430645" cy="4343400"/>
+                    </a:xfrm>
+                    <a:prstGeom prst="rect">
+                      <a:avLst/>
+                    </a:prstGeom>
+                  </pic:spPr>
+                </pic:pic>
+              </a:graphicData>
+            </a:graphic>
+            <wp14:sizeRelH relativeFrom="page">
+              <wp14:pctWidth>0</wp14:pctWidth>
+            </wp14:sizeRelH>
+            <wp14:sizeRelV relativeFrom="page">
+              <wp14:pctHeight>0</wp14:pctHeight>
+            </wp14:sizeRelV>
+          </wp:anchor>
+        </w:drawing>
+      </w:r>
+    </w:p>
+    <w:p>
+      <w:pPr>
+        <w:pStyle w:val="PargrafodaLista"/>
+      </w:pPr>
+    </w:p>
+    <w:p>
+      <w:pPr>
+        <w:pStyle w:val="PargrafodaLista"/>
+      </w:pPr>
+    </w:p>
+    <w:p>
+      <w:pPr>
+        <w:pStyle w:val="PargrafodaLista"/>
+      </w:pPr>
+    </w:p>
+    <w:p>
+      <w:pPr>
+        <w:pStyle w:val="PargrafodaLista"/>
+      </w:pPr>
+    </w:p>
+    <w:p>
+      <w:pPr>
+        <w:pStyle w:val="PargrafodaLista"/>
+      </w:pPr>
+    </w:p>
+    <w:p/>
+    <w:p>
+      <w:pPr>
+        <w:pStyle w:val="PargrafodaLista"/>
+      </w:pPr>
+    </w:p>
+    <w:p>
+      <w:pPr>
+        <w:pStyle w:val="PargrafodaLista"/>
+      </w:pPr>
     </w:p>
     <w:p>
       <w:pPr>
@@ -462,9 +1291,172 @@
 </w:document>
 </file>
 
+<file path=word/endnotes.xml><?xml version="1.0" encoding="utf-8"?>
+<w:endnotes xmlns:wpc="http://schemas.microsoft.com/office/word/2010/wordprocessingCanvas" xmlns:cx="http://schemas.microsoft.com/office/drawing/2014/chartex" xmlns:cx1="http://schemas.microsoft.com/office/drawing/2015/9/8/chartex" xmlns:cx2="http://schemas.microsoft.com/office/drawing/2015/10/21/chartex" xmlns:cx3="http://schemas.microsoft.com/office/drawing/2016/5/9/chartex" xmlns:cx4="http://schemas.microsoft.com/office/drawing/2016/5/10/chartex" xmlns:cx5="http://schemas.microsoft.com/office/drawing/2016/5/11/chartex" xmlns:cx6="http://schemas.microsoft.com/office/drawing/2016/5/12/chartex" xmlns:cx7="http://schemas.microsoft.com/office/drawing/2016/5/13/chartex" xmlns:cx8="http://schemas.microsoft.com/office/drawing/2016/5/14/chartex" xmlns:mc="http://schemas.openxmlformats.org/markup-compatibility/2006" xmlns:aink="http://schemas.microsoft.com/office/drawing/2016/ink" xmlns:am3d="http://schemas.microsoft.com/office/drawing/2017/model3d" xmlns:o="urn:schemas-microsoft-com:office:office" xmlns:oel="http://schemas.microsoft.com/office/2019/extlst" xmlns:r="http://schemas.openxmlformats.org/officeDocument/2006/relationships" xmlns:m="http://schemas.openxmlformats.org/officeDocument/2006/math" xmlns:v="urn:schemas-microsoft-com:vml" xmlns:wp14="http://schemas.microsoft.com/office/word/2010/wordprocessingDrawing" xmlns:wp="http://schemas.openxmlformats.org/drawingml/2006/wordprocessingDrawing" xmlns:w10="urn:schemas-microsoft-com:office:word" xmlns:w="http://schemas.openxmlformats.org/wordprocessingml/2006/main" xmlns:w14="http://schemas.microsoft.com/office/word/2010/wordml" xmlns:w15="http://schemas.microsoft.com/office/word/2012/wordml" xmlns:w16cex="http://schemas.microsoft.com/office/word/2018/wordml/cex" xmlns:w16cid="http://schemas.microsoft.com/office/word/2016/wordml/cid" xmlns:w16="http://schemas.microsoft.com/office/word/2018/wordml" xmlns:w16sdtdh="http://schemas.microsoft.com/office/word/2020/wordml/sdtdatahash" xmlns:w16se="http://schemas.microsoft.com/office/word/2015/wordml/symex" xmlns:wpg="http://schemas.microsoft.com/office/word/2010/wordprocessingGroup" xmlns:wpi="http://schemas.microsoft.com/office/word/2010/wordprocessingInk" xmlns:wne="http://schemas.microsoft.com/office/word/2006/wordml" xmlns:wps="http://schemas.microsoft.com/office/word/2010/wordprocessingShape" mc:Ignorable="w14 w15 w16se w16cid w16 w16cex w16sdtdh wp14">
+  <w:endnote w:type="separator" w:id="-1">
+    <w:p>
+      <w:pPr>
+        <w:spacing w:after="0" w:line="240" w:lineRule="auto"/>
+      </w:pPr>
+      <w:r>
+        <w:separator/>
+      </w:r>
+    </w:p>
+  </w:endnote>
+  <w:endnote w:type="continuationSeparator" w:id="0">
+    <w:p>
+      <w:pPr>
+        <w:spacing w:after="0" w:line="240" w:lineRule="auto"/>
+      </w:pPr>
+      <w:r>
+        <w:continuationSeparator/>
+      </w:r>
+    </w:p>
+  </w:endnote>
+</w:endnotes>
+</file>
+
+<file path=word/footnotes.xml><?xml version="1.0" encoding="utf-8"?>
+<w:footnotes xmlns:wpc="http://schemas.microsoft.com/office/word/2010/wordprocessingCanvas" xmlns:cx="http://schemas.microsoft.com/office/drawing/2014/chartex" xmlns:cx1="http://schemas.microsoft.com/office/drawing/2015/9/8/chartex" xmlns:cx2="http://schemas.microsoft.com/office/drawing/2015/10/21/chartex" xmlns:cx3="http://schemas.microsoft.com/office/drawing/2016/5/9/chartex" xmlns:cx4="http://schemas.microsoft.com/office/drawing/2016/5/10/chartex" xmlns:cx5="http://schemas.microsoft.com/office/drawing/2016/5/11/chartex" xmlns:cx6="http://schemas.microsoft.com/office/drawing/2016/5/12/chartex" xmlns:cx7="http://schemas.microsoft.com/office/drawing/2016/5/13/chartex" xmlns:cx8="http://schemas.microsoft.com/office/drawing/2016/5/14/chartex" xmlns:mc="http://schemas.openxmlformats.org/markup-compatibility/2006" xmlns:aink="http://schemas.microsoft.com/office/drawing/2016/ink" xmlns:am3d="http://schemas.microsoft.com/office/drawing/2017/model3d" xmlns:o="urn:schemas-microsoft-com:office:office" xmlns:oel="http://schemas.microsoft.com/office/2019/extlst" xmlns:r="http://schemas.openxmlformats.org/officeDocument/2006/relationships" xmlns:m="http://schemas.openxmlformats.org/officeDocument/2006/math" xmlns:v="urn:schemas-microsoft-com:vml" xmlns:wp14="http://schemas.microsoft.com/office/word/2010/wordprocessingDrawing" xmlns:wp="http://schemas.openxmlformats.org/drawingml/2006/wordprocessingDrawing" xmlns:w10="urn:schemas-microsoft-com:office:word" xmlns:w="http://schemas.openxmlformats.org/wordprocessingml/2006/main" xmlns:w14="http://schemas.microsoft.com/office/word/2010/wordml" xmlns:w15="http://schemas.microsoft.com/office/word/2012/wordml" xmlns:w16cex="http://schemas.microsoft.com/office/word/2018/wordml/cex" xmlns:w16cid="http://schemas.microsoft.com/office/word/2016/wordml/cid" xmlns:w16="http://schemas.microsoft.com/office/word/2018/wordml" xmlns:w16sdtdh="http://schemas.microsoft.com/office/word/2020/wordml/sdtdatahash" xmlns:w16se="http://schemas.microsoft.com/office/word/2015/wordml/symex" xmlns:wpg="http://schemas.microsoft.com/office/word/2010/wordprocessingGroup" xmlns:wpi="http://schemas.microsoft.com/office/word/2010/wordprocessingInk" xmlns:wne="http://schemas.microsoft.com/office/word/2006/wordml" xmlns:wps="http://schemas.microsoft.com/office/word/2010/wordprocessingShape" mc:Ignorable="w14 w15 w16se w16cid w16 w16cex w16sdtdh wp14">
+  <w:footnote w:type="separator" w:id="-1">
+    <w:p>
+      <w:pPr>
+        <w:spacing w:after="0" w:line="240" w:lineRule="auto"/>
+      </w:pPr>
+      <w:r>
+        <w:separator/>
+      </w:r>
+    </w:p>
+  </w:footnote>
+  <w:footnote w:type="continuationSeparator" w:id="0">
+    <w:p>
+      <w:pPr>
+        <w:spacing w:after="0" w:line="240" w:lineRule="auto"/>
+      </w:pPr>
+      <w:r>
+        <w:continuationSeparator/>
+      </w:r>
+    </w:p>
+  </w:footnote>
+</w:footnotes>
+</file>
+
 <file path=word/numbering.xml><?xml version="1.0" encoding="utf-8"?>
 <w:numbering xmlns:wpc="http://schemas.microsoft.com/office/word/2010/wordprocessingCanvas" xmlns:cx="http://schemas.microsoft.com/office/drawing/2014/chartex" xmlns:cx1="http://schemas.microsoft.com/office/drawing/2015/9/8/chartex" xmlns:cx2="http://schemas.microsoft.com/office/drawing/2015/10/21/chartex" xmlns:cx3="http://schemas.microsoft.com/office/drawing/2016/5/9/chartex" xmlns:cx4="http://schemas.microsoft.com/office/drawing/2016/5/10/chartex" xmlns:cx5="http://schemas.microsoft.com/office/drawing/2016/5/11/chartex" xmlns:cx6="http://schemas.microsoft.com/office/drawing/2016/5/12/chartex" xmlns:cx7="http://schemas.microsoft.com/office/drawing/2016/5/13/chartex" xmlns:cx8="http://schemas.microsoft.com/office/drawing/2016/5/14/chartex" xmlns:mc="http://schemas.openxmlformats.org/markup-compatibility/2006" xmlns:aink="http://schemas.microsoft.com/office/drawing/2016/ink" xmlns:am3d="http://schemas.microsoft.com/office/drawing/2017/model3d" xmlns:o="urn:schemas-microsoft-com:office:office" xmlns:oel="http://schemas.microsoft.com/office/2019/extlst" xmlns:r="http://schemas.openxmlformats.org/officeDocument/2006/relationships" xmlns:m="http://schemas.openxmlformats.org/officeDocument/2006/math" xmlns:v="urn:schemas-microsoft-com:vml" xmlns:wp14="http://schemas.microsoft.com/office/word/2010/wordprocessingDrawing" xmlns:wp="http://schemas.openxmlformats.org/drawingml/2006/wordprocessingDrawing" xmlns:w10="urn:schemas-microsoft-com:office:word" xmlns:w="http://schemas.openxmlformats.org/wordprocessingml/2006/main" xmlns:w14="http://schemas.microsoft.com/office/word/2010/wordml" xmlns:w15="http://schemas.microsoft.com/office/word/2012/wordml" xmlns:w16cex="http://schemas.microsoft.com/office/word/2018/wordml/cex" xmlns:w16cid="http://schemas.microsoft.com/office/word/2016/wordml/cid" xmlns:w16="http://schemas.microsoft.com/office/word/2018/wordml" xmlns:w16sdtdh="http://schemas.microsoft.com/office/word/2020/wordml/sdtdatahash" xmlns:w16se="http://schemas.microsoft.com/office/word/2015/wordml/symex" xmlns:wpg="http://schemas.microsoft.com/office/word/2010/wordprocessingGroup" xmlns:wpi="http://schemas.microsoft.com/office/word/2010/wordprocessingInk" xmlns:wne="http://schemas.microsoft.com/office/word/2006/wordml" xmlns:wps="http://schemas.microsoft.com/office/word/2010/wordprocessingShape" mc:Ignorable="w14 w15 w16se w16cid w16 w16cex w16sdtdh wp14">
   <w:abstractNum w:abstractNumId="0" w15:restartNumberingAfterBreak="0">
+    <w:nsid w:val="16782A16"/>
+    <w:multiLevelType w:val="hybridMultilevel"/>
+    <w:tmpl w:val="8556981C"/>
+    <w:lvl w:ilvl="0" w:tplc="04160001">
+      <w:start w:val="1"/>
+      <w:numFmt w:val="bullet"/>
+      <w:lvlText w:val=""/>
+      <w:lvlJc w:val="left"/>
+      <w:pPr>
+        <w:ind w:left="760" w:hanging="360"/>
+      </w:pPr>
+      <w:rPr>
+        <w:rFonts w:ascii="Symbol" w:hAnsi="Symbol" w:hint="default"/>
+      </w:rPr>
+    </w:lvl>
+    <w:lvl w:ilvl="1" w:tplc="04160003" w:tentative="1">
+      <w:start w:val="1"/>
+      <w:numFmt w:val="bullet"/>
+      <w:lvlText w:val="o"/>
+      <w:lvlJc w:val="left"/>
+      <w:pPr>
+        <w:ind w:left="1480" w:hanging="360"/>
+      </w:pPr>
+      <w:rPr>
+        <w:rFonts w:ascii="Courier New" w:hAnsi="Courier New" w:cs="Courier New" w:hint="default"/>
+      </w:rPr>
+    </w:lvl>
+    <w:lvl w:ilvl="2" w:tplc="04160005" w:tentative="1">
+      <w:start w:val="1"/>
+      <w:numFmt w:val="bullet"/>
+      <w:lvlText w:val=""/>
+      <w:lvlJc w:val="left"/>
+      <w:pPr>
+        <w:ind w:left="2200" w:hanging="360"/>
+      </w:pPr>
+      <w:rPr>
+        <w:rFonts w:ascii="Wingdings" w:hAnsi="Wingdings" w:hint="default"/>
+      </w:rPr>
+    </w:lvl>
+    <w:lvl w:ilvl="3" w:tplc="04160001" w:tentative="1">
+      <w:start w:val="1"/>
+      <w:numFmt w:val="bullet"/>
+      <w:lvlText w:val=""/>
+      <w:lvlJc w:val="left"/>
+      <w:pPr>
+        <w:ind w:left="2920" w:hanging="360"/>
+      </w:pPr>
+      <w:rPr>
+        <w:rFonts w:ascii="Symbol" w:hAnsi="Symbol" w:hint="default"/>
+      </w:rPr>
+    </w:lvl>
+    <w:lvl w:ilvl="4" w:tplc="04160003" w:tentative="1">
+      <w:start w:val="1"/>
+      <w:numFmt w:val="bullet"/>
+      <w:lvlText w:val="o"/>
+      <w:lvlJc w:val="left"/>
+      <w:pPr>
+        <w:ind w:left="3640" w:hanging="360"/>
+      </w:pPr>
+      <w:rPr>
+        <w:rFonts w:ascii="Courier New" w:hAnsi="Courier New" w:cs="Courier New" w:hint="default"/>
+      </w:rPr>
+    </w:lvl>
+    <w:lvl w:ilvl="5" w:tplc="04160005" w:tentative="1">
+      <w:start w:val="1"/>
+      <w:numFmt w:val="bullet"/>
+      <w:lvlText w:val=""/>
+      <w:lvlJc w:val="left"/>
+      <w:pPr>
+        <w:ind w:left="4360" w:hanging="360"/>
+      </w:pPr>
+      <w:rPr>
+        <w:rFonts w:ascii="Wingdings" w:hAnsi="Wingdings" w:hint="default"/>
+      </w:rPr>
+    </w:lvl>
+    <w:lvl w:ilvl="6" w:tplc="04160001" w:tentative="1">
+      <w:start w:val="1"/>
+      <w:numFmt w:val="bullet"/>
+      <w:lvlText w:val=""/>
+      <w:lvlJc w:val="left"/>
+      <w:pPr>
+        <w:ind w:left="5080" w:hanging="360"/>
+      </w:pPr>
+      <w:rPr>
+        <w:rFonts w:ascii="Symbol" w:hAnsi="Symbol" w:hint="default"/>
+      </w:rPr>
+    </w:lvl>
+    <w:lvl w:ilvl="7" w:tplc="04160003" w:tentative="1">
+      <w:start w:val="1"/>
+      <w:numFmt w:val="bullet"/>
+      <w:lvlText w:val="o"/>
+      <w:lvlJc w:val="left"/>
+      <w:pPr>
+        <w:ind w:left="5800" w:hanging="360"/>
+      </w:pPr>
+      <w:rPr>
+        <w:rFonts w:ascii="Courier New" w:hAnsi="Courier New" w:cs="Courier New" w:hint="default"/>
+      </w:rPr>
+    </w:lvl>
+    <w:lvl w:ilvl="8" w:tplc="04160005" w:tentative="1">
+      <w:start w:val="1"/>
+      <w:numFmt w:val="bullet"/>
+      <w:lvlText w:val=""/>
+      <w:lvlJc w:val="left"/>
+      <w:pPr>
+        <w:ind w:left="6520" w:hanging="360"/>
+      </w:pPr>
+      <w:rPr>
+        <w:rFonts w:ascii="Wingdings" w:hAnsi="Wingdings" w:hint="default"/>
+      </w:rPr>
+    </w:lvl>
+  </w:abstractNum>
+  <w:abstractNum w:abstractNumId="1" w15:restartNumberingAfterBreak="0">
     <w:nsid w:val="252407DF"/>
     <w:multiLevelType w:val="hybridMultilevel"/>
     <w:tmpl w:val="6CEABF62"/>
@@ -577,7 +1569,233 @@
       </w:rPr>
     </w:lvl>
   </w:abstractNum>
-  <w:abstractNum w:abstractNumId="1" w15:restartNumberingAfterBreak="0">
+  <w:abstractNum w:abstractNumId="2" w15:restartNumberingAfterBreak="0">
+    <w:nsid w:val="2BFF0596"/>
+    <w:multiLevelType w:val="hybridMultilevel"/>
+    <w:tmpl w:val="CED411F4"/>
+    <w:lvl w:ilvl="0" w:tplc="04160001">
+      <w:start w:val="1"/>
+      <w:numFmt w:val="bullet"/>
+      <w:lvlText w:val=""/>
+      <w:lvlJc w:val="left"/>
+      <w:pPr>
+        <w:ind w:left="720" w:hanging="360"/>
+      </w:pPr>
+      <w:rPr>
+        <w:rFonts w:ascii="Symbol" w:hAnsi="Symbol" w:hint="default"/>
+      </w:rPr>
+    </w:lvl>
+    <w:lvl w:ilvl="1" w:tplc="04160003" w:tentative="1">
+      <w:start w:val="1"/>
+      <w:numFmt w:val="bullet"/>
+      <w:lvlText w:val="o"/>
+      <w:lvlJc w:val="left"/>
+      <w:pPr>
+        <w:ind w:left="1440" w:hanging="360"/>
+      </w:pPr>
+      <w:rPr>
+        <w:rFonts w:ascii="Courier New" w:hAnsi="Courier New" w:cs="Courier New" w:hint="default"/>
+      </w:rPr>
+    </w:lvl>
+    <w:lvl w:ilvl="2" w:tplc="04160005" w:tentative="1">
+      <w:start w:val="1"/>
+      <w:numFmt w:val="bullet"/>
+      <w:lvlText w:val=""/>
+      <w:lvlJc w:val="left"/>
+      <w:pPr>
+        <w:ind w:left="2160" w:hanging="360"/>
+      </w:pPr>
+      <w:rPr>
+        <w:rFonts w:ascii="Wingdings" w:hAnsi="Wingdings" w:hint="default"/>
+      </w:rPr>
+    </w:lvl>
+    <w:lvl w:ilvl="3" w:tplc="04160001" w:tentative="1">
+      <w:start w:val="1"/>
+      <w:numFmt w:val="bullet"/>
+      <w:lvlText w:val=""/>
+      <w:lvlJc w:val="left"/>
+      <w:pPr>
+        <w:ind w:left="2880" w:hanging="360"/>
+      </w:pPr>
+      <w:rPr>
+        <w:rFonts w:ascii="Symbol" w:hAnsi="Symbol" w:hint="default"/>
+      </w:rPr>
+    </w:lvl>
+    <w:lvl w:ilvl="4" w:tplc="04160003" w:tentative="1">
+      <w:start w:val="1"/>
+      <w:numFmt w:val="bullet"/>
+      <w:lvlText w:val="o"/>
+      <w:lvlJc w:val="left"/>
+      <w:pPr>
+        <w:ind w:left="3600" w:hanging="360"/>
+      </w:pPr>
+      <w:rPr>
+        <w:rFonts w:ascii="Courier New" w:hAnsi="Courier New" w:cs="Courier New" w:hint="default"/>
+      </w:rPr>
+    </w:lvl>
+    <w:lvl w:ilvl="5" w:tplc="04160005" w:tentative="1">
+      <w:start w:val="1"/>
+      <w:numFmt w:val="bullet"/>
+      <w:lvlText w:val=""/>
+      <w:lvlJc w:val="left"/>
+      <w:pPr>
+        <w:ind w:left="4320" w:hanging="360"/>
+      </w:pPr>
+      <w:rPr>
+        <w:rFonts w:ascii="Wingdings" w:hAnsi="Wingdings" w:hint="default"/>
+      </w:rPr>
+    </w:lvl>
+    <w:lvl w:ilvl="6" w:tplc="04160001" w:tentative="1">
+      <w:start w:val="1"/>
+      <w:numFmt w:val="bullet"/>
+      <w:lvlText w:val=""/>
+      <w:lvlJc w:val="left"/>
+      <w:pPr>
+        <w:ind w:left="5040" w:hanging="360"/>
+      </w:pPr>
+      <w:rPr>
+        <w:rFonts w:ascii="Symbol" w:hAnsi="Symbol" w:hint="default"/>
+      </w:rPr>
+    </w:lvl>
+    <w:lvl w:ilvl="7" w:tplc="04160003" w:tentative="1">
+      <w:start w:val="1"/>
+      <w:numFmt w:val="bullet"/>
+      <w:lvlText w:val="o"/>
+      <w:lvlJc w:val="left"/>
+      <w:pPr>
+        <w:ind w:left="5760" w:hanging="360"/>
+      </w:pPr>
+      <w:rPr>
+        <w:rFonts w:ascii="Courier New" w:hAnsi="Courier New" w:cs="Courier New" w:hint="default"/>
+      </w:rPr>
+    </w:lvl>
+    <w:lvl w:ilvl="8" w:tplc="04160005" w:tentative="1">
+      <w:start w:val="1"/>
+      <w:numFmt w:val="bullet"/>
+      <w:lvlText w:val=""/>
+      <w:lvlJc w:val="left"/>
+      <w:pPr>
+        <w:ind w:left="6480" w:hanging="360"/>
+      </w:pPr>
+      <w:rPr>
+        <w:rFonts w:ascii="Wingdings" w:hAnsi="Wingdings" w:hint="default"/>
+      </w:rPr>
+    </w:lvl>
+  </w:abstractNum>
+  <w:abstractNum w:abstractNumId="3" w15:restartNumberingAfterBreak="0">
+    <w:nsid w:val="46F15A20"/>
+    <w:multiLevelType w:val="hybridMultilevel"/>
+    <w:tmpl w:val="9C166472"/>
+    <w:lvl w:ilvl="0" w:tplc="04160001">
+      <w:start w:val="1"/>
+      <w:numFmt w:val="bullet"/>
+      <w:lvlText w:val=""/>
+      <w:lvlJc w:val="left"/>
+      <w:pPr>
+        <w:ind w:left="760" w:hanging="360"/>
+      </w:pPr>
+      <w:rPr>
+        <w:rFonts w:ascii="Symbol" w:hAnsi="Symbol" w:hint="default"/>
+      </w:rPr>
+    </w:lvl>
+    <w:lvl w:ilvl="1" w:tplc="04160003" w:tentative="1">
+      <w:start w:val="1"/>
+      <w:numFmt w:val="bullet"/>
+      <w:lvlText w:val="o"/>
+      <w:lvlJc w:val="left"/>
+      <w:pPr>
+        <w:ind w:left="1480" w:hanging="360"/>
+      </w:pPr>
+      <w:rPr>
+        <w:rFonts w:ascii="Courier New" w:hAnsi="Courier New" w:cs="Courier New" w:hint="default"/>
+      </w:rPr>
+    </w:lvl>
+    <w:lvl w:ilvl="2" w:tplc="04160005" w:tentative="1">
+      <w:start w:val="1"/>
+      <w:numFmt w:val="bullet"/>
+      <w:lvlText w:val=""/>
+      <w:lvlJc w:val="left"/>
+      <w:pPr>
+        <w:ind w:left="2200" w:hanging="360"/>
+      </w:pPr>
+      <w:rPr>
+        <w:rFonts w:ascii="Wingdings" w:hAnsi="Wingdings" w:hint="default"/>
+      </w:rPr>
+    </w:lvl>
+    <w:lvl w:ilvl="3" w:tplc="04160001" w:tentative="1">
+      <w:start w:val="1"/>
+      <w:numFmt w:val="bullet"/>
+      <w:lvlText w:val=""/>
+      <w:lvlJc w:val="left"/>
+      <w:pPr>
+        <w:ind w:left="2920" w:hanging="360"/>
+      </w:pPr>
+      <w:rPr>
+        <w:rFonts w:ascii="Symbol" w:hAnsi="Symbol" w:hint="default"/>
+      </w:rPr>
+    </w:lvl>
+    <w:lvl w:ilvl="4" w:tplc="04160003" w:tentative="1">
+      <w:start w:val="1"/>
+      <w:numFmt w:val="bullet"/>
+      <w:lvlText w:val="o"/>
+      <w:lvlJc w:val="left"/>
+      <w:pPr>
+        <w:ind w:left="3640" w:hanging="360"/>
+      </w:pPr>
+      <w:rPr>
+        <w:rFonts w:ascii="Courier New" w:hAnsi="Courier New" w:cs="Courier New" w:hint="default"/>
+      </w:rPr>
+    </w:lvl>
+    <w:lvl w:ilvl="5" w:tplc="04160005" w:tentative="1">
+      <w:start w:val="1"/>
+      <w:numFmt w:val="bullet"/>
+      <w:lvlText w:val=""/>
+      <w:lvlJc w:val="left"/>
+      <w:pPr>
+        <w:ind w:left="4360" w:hanging="360"/>
+      </w:pPr>
+      <w:rPr>
+        <w:rFonts w:ascii="Wingdings" w:hAnsi="Wingdings" w:hint="default"/>
+      </w:rPr>
+    </w:lvl>
+    <w:lvl w:ilvl="6" w:tplc="04160001" w:tentative="1">
+      <w:start w:val="1"/>
+      <w:numFmt w:val="bullet"/>
+      <w:lvlText w:val=""/>
+      <w:lvlJc w:val="left"/>
+      <w:pPr>
+        <w:ind w:left="5080" w:hanging="360"/>
+      </w:pPr>
+      <w:rPr>
+        <w:rFonts w:ascii="Symbol" w:hAnsi="Symbol" w:hint="default"/>
+      </w:rPr>
+    </w:lvl>
+    <w:lvl w:ilvl="7" w:tplc="04160003" w:tentative="1">
+      <w:start w:val="1"/>
+      <w:numFmt w:val="bullet"/>
+      <w:lvlText w:val="o"/>
+      <w:lvlJc w:val="left"/>
+      <w:pPr>
+        <w:ind w:left="5800" w:hanging="360"/>
+      </w:pPr>
+      <w:rPr>
+        <w:rFonts w:ascii="Courier New" w:hAnsi="Courier New" w:cs="Courier New" w:hint="default"/>
+      </w:rPr>
+    </w:lvl>
+    <w:lvl w:ilvl="8" w:tplc="04160005" w:tentative="1">
+      <w:start w:val="1"/>
+      <w:numFmt w:val="bullet"/>
+      <w:lvlText w:val=""/>
+      <w:lvlJc w:val="left"/>
+      <w:pPr>
+        <w:ind w:left="6520" w:hanging="360"/>
+      </w:pPr>
+      <w:rPr>
+        <w:rFonts w:ascii="Wingdings" w:hAnsi="Wingdings" w:hint="default"/>
+      </w:rPr>
+    </w:lvl>
+  </w:abstractNum>
+  <w:abstractNum w:abstractNumId="4" w15:restartNumberingAfterBreak="0">
     <w:nsid w:val="57B166C3"/>
     <w:multiLevelType w:val="hybridMultilevel"/>
     <w:tmpl w:val="0AB07276"/>
@@ -691,10 +1909,19 @@
     </w:lvl>
   </w:abstractNum>
   <w:num w:numId="1" w16cid:durableId="1861504592">
-    <w:abstractNumId w:val="0"/>
+    <w:abstractNumId w:val="1"/>
   </w:num>
   <w:num w:numId="2" w16cid:durableId="1553613623">
-    <w:abstractNumId w:val="1"/>
+    <w:abstractNumId w:val="4"/>
+  </w:num>
+  <w:num w:numId="3" w16cid:durableId="96756933">
+    <w:abstractNumId w:val="2"/>
+  </w:num>
+  <w:num w:numId="4" w16cid:durableId="1062874836">
+    <w:abstractNumId w:val="3"/>
+  </w:num>
+  <w:num w:numId="5" w16cid:durableId="369379433">
+    <w:abstractNumId w:val="0"/>
   </w:num>
 </w:numbering>
 </file>
@@ -1136,6 +2363,73 @@
       <w:contextualSpacing/>
     </w:pPr>
   </w:style>
+  <w:style w:type="character" w:styleId="Hyperlink">
+    <w:name w:val="Hyperlink"/>
+    <w:basedOn w:val="Fontepargpadro"/>
+    <w:uiPriority w:val="99"/>
+    <w:unhideWhenUsed/>
+    <w:rsid w:val="00121ADD"/>
+    <w:rPr>
+      <w:color w:val="0563C1" w:themeColor="hyperlink"/>
+      <w:u w:val="single"/>
+    </w:rPr>
+  </w:style>
+  <w:style w:type="character" w:styleId="MenoPendente">
+    <w:name w:val="Unresolved Mention"/>
+    <w:basedOn w:val="Fontepargpadro"/>
+    <w:uiPriority w:val="99"/>
+    <w:semiHidden/>
+    <w:unhideWhenUsed/>
+    <w:rsid w:val="00121ADD"/>
+    <w:rPr>
+      <w:color w:val="605E5C"/>
+      <w:shd w:val="clear" w:color="auto" w:fill="E1DFDD"/>
+    </w:rPr>
+  </w:style>
+  <w:style w:type="paragraph" w:styleId="Cabealho">
+    <w:name w:val="header"/>
+    <w:basedOn w:val="Normal"/>
+    <w:link w:val="CabealhoChar"/>
+    <w:uiPriority w:val="99"/>
+    <w:unhideWhenUsed/>
+    <w:rsid w:val="00B6696D"/>
+    <w:pPr>
+      <w:tabs>
+        <w:tab w:val="center" w:pos="4252"/>
+        <w:tab w:val="right" w:pos="8504"/>
+      </w:tabs>
+      <w:spacing w:after="0" w:line="240" w:lineRule="auto"/>
+    </w:pPr>
+  </w:style>
+  <w:style w:type="character" w:customStyle="1" w:styleId="CabealhoChar">
+    <w:name w:val="Cabeçalho Char"/>
+    <w:basedOn w:val="Fontepargpadro"/>
+    <w:link w:val="Cabealho"/>
+    <w:uiPriority w:val="99"/>
+    <w:rsid w:val="00B6696D"/>
+  </w:style>
+  <w:style w:type="paragraph" w:styleId="Rodap">
+    <w:name w:val="footer"/>
+    <w:basedOn w:val="Normal"/>
+    <w:link w:val="RodapChar"/>
+    <w:uiPriority w:val="99"/>
+    <w:unhideWhenUsed/>
+    <w:rsid w:val="00B6696D"/>
+    <w:pPr>
+      <w:tabs>
+        <w:tab w:val="center" w:pos="4252"/>
+        <w:tab w:val="right" w:pos="8504"/>
+      </w:tabs>
+      <w:spacing w:after="0" w:line="240" w:lineRule="auto"/>
+    </w:pPr>
+  </w:style>
+  <w:style w:type="character" w:customStyle="1" w:styleId="RodapChar">
+    <w:name w:val="Rodapé Char"/>
+    <w:basedOn w:val="Fontepargpadro"/>
+    <w:link w:val="Rodap"/>
+    <w:uiPriority w:val="99"/>
+    <w:rsid w:val="00B6696D"/>
+  </w:style>
 </w:styles>
 </file>
 

</xml_diff>